<commit_message>
interface  repository et test
</commit_message>
<xml_diff>
--- a/controleJEE.docx
+++ b/controleJEE.docx
@@ -132,16 +132,11 @@
       <w:pPr>
         <w:pStyle w:val="Titre1"/>
       </w:pPr>
-      <w:proofErr w:type="gramStart"/>
       <w:r>
         <w:t>Examen</w:t>
       </w:r>
       <w:r>
-        <w:t xml:space="preserve">  JEE</w:t>
-      </w:r>
-      <w:proofErr w:type="gramEnd"/>
-      <w:r>
-        <w:t xml:space="preserve"> Spring boot </w:t>
+        <w:t xml:space="preserve">  JEE Spring boot </w:t>
       </w:r>
     </w:p>
     <w:p>
@@ -156,25 +151,7 @@
           <w:color w:val="0070C0"/>
           <w:sz w:val="46"/>
         </w:rPr>
-        <w:t xml:space="preserve">Application </w:t>
-      </w:r>
-      <w:proofErr w:type="gramStart"/>
-      <w:r>
-        <w:rPr>
-          <w:b/>
-          <w:color w:val="0070C0"/>
-          <w:sz w:val="46"/>
-        </w:rPr>
-        <w:t>de  Gestion</w:t>
-      </w:r>
-      <w:proofErr w:type="gramEnd"/>
-      <w:r>
-        <w:rPr>
-          <w:b/>
-          <w:color w:val="0070C0"/>
-          <w:sz w:val="46"/>
-        </w:rPr>
-        <w:t xml:space="preserve"> de </w:t>
+        <w:t xml:space="preserve">Application de  Gestion de </w:t>
       </w:r>
       <w:proofErr w:type="spellStart"/>
       <w:r>
@@ -349,13 +326,8 @@
       <w:pPr>
         <w:spacing w:after="0"/>
       </w:pPr>
-      <w:proofErr w:type="gramStart"/>
-      <w:r>
-        <w:t>règles</w:t>
-      </w:r>
-      <w:proofErr w:type="gramEnd"/>
-      <w:r>
-        <w:t xml:space="preserve"> de gestion sont les suivantes :</w:t>
+      <w:r>
+        <w:t>règles de gestion sont les suivantes :</w:t>
       </w:r>
     </w:p>
     <w:p>
@@ -402,13 +374,8 @@
       <w:pPr>
         <w:spacing w:after="0"/>
       </w:pPr>
-      <w:proofErr w:type="gramStart"/>
-      <w:r>
-        <w:t>d’acception</w:t>
-      </w:r>
-      <w:proofErr w:type="gramEnd"/>
-      <w:r>
-        <w:t>, son montant, sa durée de remboursement et son taux d’intérêt.</w:t>
+      <w:r>
+        <w:t>d’acception, son montant, sa durée de remboursement et son taux d’intérêt.</w:t>
       </w:r>
     </w:p>
     <w:p>
@@ -423,27 +390,17 @@
       <w:pPr>
         <w:spacing w:after="0"/>
       </w:pPr>
-      <w:proofErr w:type="gramStart"/>
-      <w:r>
-        <w:t>travaux</w:t>
-      </w:r>
-      <w:proofErr w:type="gramEnd"/>
-      <w:r>
-        <w:t>)</w:t>
-      </w:r>
-    </w:p>
-    <w:p>
-      <w:pPr>
-        <w:spacing w:after="0"/>
-      </w:pPr>
-      <w:r>
-        <w:t xml:space="preserve">• Un crédit immobilier est un crédit qui possède en plus le type du bien fiancé (Appartement, Maison, </w:t>
-      </w:r>
-      <w:proofErr w:type="gramStart"/>
-      <w:r>
-        <w:t>ou</w:t>
-      </w:r>
-      <w:proofErr w:type="gramEnd"/>
+      <w:r>
+        <w:t>travaux)</w:t>
+      </w:r>
+    </w:p>
+    <w:p>
+      <w:pPr>
+        <w:spacing w:after="0"/>
+      </w:pPr>
+      <w:r>
+        <w:t>• Un crédit immobilier est un crédit qui possède en plus le type du bien fiancé (Appartement, Maison, ou</w:t>
+      </w:r>
     </w:p>
     <w:p>
       <w:pPr>
@@ -473,13 +430,8 @@
       <w:pPr>
         <w:spacing w:after="0"/>
       </w:pPr>
-      <w:proofErr w:type="gramStart"/>
-      <w:r>
-        <w:t>anticipé</w:t>
-      </w:r>
-      <w:proofErr w:type="gramEnd"/>
-      <w:r>
-        <w:t>)</w:t>
+      <w:r>
+        <w:t>anticipé)</w:t>
       </w:r>
     </w:p>
     <w:p>
@@ -568,13 +520,8 @@
       <w:pPr>
         <w:spacing w:after="0"/>
       </w:pPr>
-      <w:proofErr w:type="gramStart"/>
-      <w:r>
-        <w:t>déposer</w:t>
-      </w:r>
-      <w:proofErr w:type="gramEnd"/>
-      <w:r>
-        <w:t xml:space="preserve"> sur Classroom à 12H30 ) :</w:t>
+      <w:r>
+        <w:t>déposer sur Classroom à 12H30 ) :</w:t>
       </w:r>
     </w:p>
     <w:p>
@@ -642,13 +589,8 @@
       <w:pPr>
         <w:spacing w:after="0"/>
       </w:pPr>
-      <w:proofErr w:type="gramStart"/>
-      <w:r>
-        <w:t>minutes</w:t>
-      </w:r>
-      <w:proofErr w:type="gramEnd"/>
-      <w:r>
-        <w:t>.</w:t>
+      <w:r>
+        <w:t>minutes.</w:t>
       </w:r>
     </w:p>
     <w:p>
@@ -762,13 +704,8 @@
       <w:pPr>
         <w:spacing w:after="0"/>
       </w:pPr>
-      <w:proofErr w:type="gramStart"/>
-      <w:r>
-        <w:t>enregistrements</w:t>
-      </w:r>
-      <w:proofErr w:type="gramEnd"/>
-      <w:r>
-        <w:t xml:space="preserve"> de test.</w:t>
+      <w:r>
+        <w:t>enregistrements de test.</w:t>
       </w:r>
     </w:p>
     <w:p>
@@ -804,13 +741,8 @@
       <w:pPr>
         <w:spacing w:after="0"/>
       </w:pPr>
-      <w:proofErr w:type="gramStart"/>
-      <w:r>
-        <w:t>voyez</w:t>
-      </w:r>
-      <w:proofErr w:type="gramEnd"/>
-      <w:r>
-        <w:t xml:space="preserve"> importantes</w:t>
+      <w:r>
+        <w:t>voyez importantes</w:t>
       </w:r>
     </w:p>
     <w:p>
@@ -841,13 +773,8 @@
       <w:pPr>
         <w:spacing w:after="0"/>
       </w:pPr>
-      <w:proofErr w:type="gramStart"/>
-      <w:r>
-        <w:t>importantes</w:t>
-      </w:r>
-      <w:proofErr w:type="gramEnd"/>
-      <w:r>
-        <w:t>. Tester les REST API en générant la documentations SWAGGER (Open API Doc)</w:t>
+      <w:r>
+        <w:t>importantes. Tester les REST API en générant la documentations SWAGGER (Open API Doc)</w:t>
       </w:r>
     </w:p>
     <w:p>
@@ -900,28 +827,15 @@
         <w:spacing w:after="0"/>
       </w:pPr>
       <w:r>
-        <w:t>ROLE_</w:t>
-      </w:r>
-      <w:proofErr w:type="gramStart"/>
-      <w:r>
-        <w:t>CLIEN»</w:t>
-      </w:r>
-      <w:proofErr w:type="gramEnd"/>
-      <w:r>
-        <w:t>, « ROLE_EMPLOYE » et « ROLE_ADMIN » en choisissant des autorisations appropriées à</w:t>
-      </w:r>
-    </w:p>
-    <w:p>
-      <w:pPr>
-        <w:spacing w:after="0"/>
-      </w:pPr>
-      <w:proofErr w:type="gramStart"/>
-      <w:r>
-        <w:t>ses</w:t>
-      </w:r>
-      <w:proofErr w:type="gramEnd"/>
-      <w:r>
-        <w:t xml:space="preserve"> rôles</w:t>
+        <w:t>ROLE_CLIEN», « ROLE_EMPLOYE » et « ROLE_ADMIN » en choisissant des autorisations appropriées à</w:t>
+      </w:r>
+    </w:p>
+    <w:p>
+      <w:pPr>
+        <w:spacing w:after="0"/>
+      </w:pPr>
+      <w:r>
+        <w:t>ses rôles</w:t>
       </w:r>
     </w:p>
     <w:p>
@@ -1090,6 +1004,22 @@
         <w:spacing w:after="0"/>
       </w:pPr>
       <w:r>
+        <w:t>(</w:t>
+      </w:r>
+      <w:proofErr w:type="spellStart"/>
+      <w:r>
+        <w:t>Confere</w:t>
+      </w:r>
+      <w:proofErr w:type="spellEnd"/>
+      <w:r>
+        <w:t xml:space="preserve"> fichier zip).</w:t>
+      </w:r>
+    </w:p>
+    <w:p>
+      <w:pPr>
+        <w:spacing w:after="0"/>
+      </w:pPr>
+      <w:r>
         <w:t>2. Couche DAO</w:t>
       </w:r>
     </w:p>
@@ -1106,6 +1036,397 @@
         <w:spacing w:after="0"/>
       </w:pPr>
       <w:r>
+        <w:lastRenderedPageBreak/>
+        <w:drawing>
+          <wp:inline distT="0" distB="0" distL="0" distR="0" wp14:anchorId="46348950" wp14:editId="5FB3BFF1">
+            <wp:extent cx="5793740" cy="4321175"/>
+            <wp:effectExtent l="0" t="0" r="0" b="3175"/>
+            <wp:docPr id="2" name="Image 2"/>
+            <wp:cNvGraphicFramePr>
+              <a:graphicFrameLocks xmlns:a="http://schemas.openxmlformats.org/drawingml/2006/main" noChangeAspect="1"/>
+            </wp:cNvGraphicFramePr>
+            <a:graphic xmlns:a="http://schemas.openxmlformats.org/drawingml/2006/main">
+              <a:graphicData uri="http://schemas.openxmlformats.org/drawingml/2006/picture">
+                <pic:pic xmlns:pic="http://schemas.openxmlformats.org/drawingml/2006/picture">
+                  <pic:nvPicPr>
+                    <pic:cNvPr id="1" name=""/>
+                    <pic:cNvPicPr/>
+                  </pic:nvPicPr>
+                  <pic:blipFill>
+                    <a:blip r:embed="rId8"/>
+                    <a:stretch>
+                      <a:fillRect/>
+                    </a:stretch>
+                  </pic:blipFill>
+                  <pic:spPr>
+                    <a:xfrm>
+                      <a:off x="0" y="0"/>
+                      <a:ext cx="5793740" cy="4321175"/>
+                    </a:xfrm>
+                    <a:prstGeom prst="rect">
+                      <a:avLst/>
+                    </a:prstGeom>
+                  </pic:spPr>
+                </pic:pic>
+              </a:graphicData>
+            </a:graphic>
+          </wp:inline>
+        </w:drawing>
+      </w:r>
+    </w:p>
+    <w:p>
+      <w:pPr>
+        <w:spacing w:after="0"/>
+      </w:pPr>
+    </w:p>
+    <w:p>
+      <w:pPr>
+        <w:spacing w:after="0"/>
+      </w:pPr>
+    </w:p>
+    <w:p>
+      <w:pPr>
+        <w:spacing w:after="0"/>
+      </w:pPr>
+      <w:r>
+        <w:drawing>
+          <wp:inline distT="0" distB="0" distL="0" distR="0" wp14:anchorId="561D9CBD" wp14:editId="0A9DD81D">
+            <wp:extent cx="5793740" cy="1760220"/>
+            <wp:effectExtent l="0" t="0" r="0" b="0"/>
+            <wp:docPr id="8" name="Image 8"/>
+            <wp:cNvGraphicFramePr>
+              <a:graphicFrameLocks xmlns:a="http://schemas.openxmlformats.org/drawingml/2006/main" noChangeAspect="1"/>
+            </wp:cNvGraphicFramePr>
+            <a:graphic xmlns:a="http://schemas.openxmlformats.org/drawingml/2006/main">
+              <a:graphicData uri="http://schemas.openxmlformats.org/drawingml/2006/picture">
+                <pic:pic xmlns:pic="http://schemas.openxmlformats.org/drawingml/2006/picture">
+                  <pic:nvPicPr>
+                    <pic:cNvPr id="1" name=""/>
+                    <pic:cNvPicPr/>
+                  </pic:nvPicPr>
+                  <pic:blipFill>
+                    <a:blip r:embed="rId9"/>
+                    <a:stretch>
+                      <a:fillRect/>
+                    </a:stretch>
+                  </pic:blipFill>
+                  <pic:spPr>
+                    <a:xfrm>
+                      <a:off x="0" y="0"/>
+                      <a:ext cx="5793740" cy="1760220"/>
+                    </a:xfrm>
+                    <a:prstGeom prst="rect">
+                      <a:avLst/>
+                    </a:prstGeom>
+                  </pic:spPr>
+                </pic:pic>
+              </a:graphicData>
+            </a:graphic>
+          </wp:inline>
+        </w:drawing>
+      </w:r>
+    </w:p>
+    <w:p>
+      <w:pPr>
+        <w:spacing w:after="0"/>
+      </w:pPr>
+    </w:p>
+    <w:p>
+      <w:pPr>
+        <w:spacing w:after="0"/>
+      </w:pPr>
+    </w:p>
+    <w:p>
+      <w:pPr>
+        <w:spacing w:after="0"/>
+      </w:pPr>
+      <w:proofErr w:type="spellStart"/>
+      <w:r>
+        <w:t>Credit</w:t>
+      </w:r>
+      <w:proofErr w:type="spellEnd"/>
+      <w:r>
+        <w:t> :</w:t>
+      </w:r>
+    </w:p>
+    <w:p>
+      <w:pPr>
+        <w:spacing w:after="0"/>
+      </w:pPr>
+      <w:r>
+        <w:lastRenderedPageBreak/>
+        <w:drawing>
+          <wp:inline distT="0" distB="0" distL="0" distR="0" wp14:anchorId="159508DE" wp14:editId="5C8383EE">
+            <wp:extent cx="5793740" cy="3507105"/>
+            <wp:effectExtent l="0" t="0" r="0" b="0"/>
+            <wp:docPr id="12" name="Image 12"/>
+            <wp:cNvGraphicFramePr>
+              <a:graphicFrameLocks xmlns:a="http://schemas.openxmlformats.org/drawingml/2006/main" noChangeAspect="1"/>
+            </wp:cNvGraphicFramePr>
+            <a:graphic xmlns:a="http://schemas.openxmlformats.org/drawingml/2006/main">
+              <a:graphicData uri="http://schemas.openxmlformats.org/drawingml/2006/picture">
+                <pic:pic xmlns:pic="http://schemas.openxmlformats.org/drawingml/2006/picture">
+                  <pic:nvPicPr>
+                    <pic:cNvPr id="1" name=""/>
+                    <pic:cNvPicPr/>
+                  </pic:nvPicPr>
+                  <pic:blipFill>
+                    <a:blip r:embed="rId10"/>
+                    <a:stretch>
+                      <a:fillRect/>
+                    </a:stretch>
+                  </pic:blipFill>
+                  <pic:spPr>
+                    <a:xfrm>
+                      <a:off x="0" y="0"/>
+                      <a:ext cx="5793740" cy="3507105"/>
+                    </a:xfrm>
+                    <a:prstGeom prst="rect">
+                      <a:avLst/>
+                    </a:prstGeom>
+                  </pic:spPr>
+                </pic:pic>
+              </a:graphicData>
+            </a:graphic>
+          </wp:inline>
+        </w:drawing>
+      </w:r>
+    </w:p>
+    <w:p>
+      <w:pPr>
+        <w:spacing w:after="0"/>
+      </w:pPr>
+      <w:r>
+        <w:drawing>
+          <wp:inline distT="0" distB="0" distL="0" distR="0" wp14:anchorId="62118AB0" wp14:editId="122FC9DD">
+            <wp:extent cx="5793740" cy="2945130"/>
+            <wp:effectExtent l="0" t="0" r="0" b="7620"/>
+            <wp:docPr id="9" name="Image 9"/>
+            <wp:cNvGraphicFramePr>
+              <a:graphicFrameLocks xmlns:a="http://schemas.openxmlformats.org/drawingml/2006/main" noChangeAspect="1"/>
+            </wp:cNvGraphicFramePr>
+            <a:graphic xmlns:a="http://schemas.openxmlformats.org/drawingml/2006/main">
+              <a:graphicData uri="http://schemas.openxmlformats.org/drawingml/2006/picture">
+                <pic:pic xmlns:pic="http://schemas.openxmlformats.org/drawingml/2006/picture">
+                  <pic:nvPicPr>
+                    <pic:cNvPr id="1" name=""/>
+                    <pic:cNvPicPr/>
+                  </pic:nvPicPr>
+                  <pic:blipFill>
+                    <a:blip r:embed="rId11"/>
+                    <a:stretch>
+                      <a:fillRect/>
+                    </a:stretch>
+                  </pic:blipFill>
+                  <pic:spPr>
+                    <a:xfrm>
+                      <a:off x="0" y="0"/>
+                      <a:ext cx="5793740" cy="2945130"/>
+                    </a:xfrm>
+                    <a:prstGeom prst="rect">
+                      <a:avLst/>
+                    </a:prstGeom>
+                  </pic:spPr>
+                </pic:pic>
+              </a:graphicData>
+            </a:graphic>
+          </wp:inline>
+        </w:drawing>
+      </w:r>
+    </w:p>
+    <w:p>
+      <w:pPr>
+        <w:spacing w:after="0"/>
+      </w:pPr>
+      <w:r>
+        <w:lastRenderedPageBreak/>
+        <w:drawing>
+          <wp:inline distT="0" distB="0" distL="0" distR="0" wp14:anchorId="071987EA" wp14:editId="74422A9B">
+            <wp:extent cx="5793740" cy="2567305"/>
+            <wp:effectExtent l="0" t="0" r="0" b="4445"/>
+            <wp:docPr id="10" name="Image 10"/>
+            <wp:cNvGraphicFramePr>
+              <a:graphicFrameLocks xmlns:a="http://schemas.openxmlformats.org/drawingml/2006/main" noChangeAspect="1"/>
+            </wp:cNvGraphicFramePr>
+            <a:graphic xmlns:a="http://schemas.openxmlformats.org/drawingml/2006/main">
+              <a:graphicData uri="http://schemas.openxmlformats.org/drawingml/2006/picture">
+                <pic:pic xmlns:pic="http://schemas.openxmlformats.org/drawingml/2006/picture">
+                  <pic:nvPicPr>
+                    <pic:cNvPr id="1" name=""/>
+                    <pic:cNvPicPr/>
+                  </pic:nvPicPr>
+                  <pic:blipFill>
+                    <a:blip r:embed="rId12"/>
+                    <a:stretch>
+                      <a:fillRect/>
+                    </a:stretch>
+                  </pic:blipFill>
+                  <pic:spPr>
+                    <a:xfrm>
+                      <a:off x="0" y="0"/>
+                      <a:ext cx="5793740" cy="2567305"/>
+                    </a:xfrm>
+                    <a:prstGeom prst="rect">
+                      <a:avLst/>
+                    </a:prstGeom>
+                  </pic:spPr>
+                </pic:pic>
+              </a:graphicData>
+            </a:graphic>
+          </wp:inline>
+        </w:drawing>
+      </w:r>
+    </w:p>
+    <w:p>
+      <w:pPr>
+        <w:spacing w:after="0"/>
+      </w:pPr>
+      <w:r>
+        <w:drawing>
+          <wp:inline distT="0" distB="0" distL="0" distR="0" wp14:anchorId="1CD01EF0" wp14:editId="3C27A981">
+            <wp:extent cx="5793740" cy="3088005"/>
+            <wp:effectExtent l="0" t="0" r="0" b="0"/>
+            <wp:docPr id="11" name="Image 11"/>
+            <wp:cNvGraphicFramePr>
+              <a:graphicFrameLocks xmlns:a="http://schemas.openxmlformats.org/drawingml/2006/main" noChangeAspect="1"/>
+            </wp:cNvGraphicFramePr>
+            <a:graphic xmlns:a="http://schemas.openxmlformats.org/drawingml/2006/main">
+              <a:graphicData uri="http://schemas.openxmlformats.org/drawingml/2006/picture">
+                <pic:pic xmlns:pic="http://schemas.openxmlformats.org/drawingml/2006/picture">
+                  <pic:nvPicPr>
+                    <pic:cNvPr id="1" name=""/>
+                    <pic:cNvPicPr/>
+                  </pic:nvPicPr>
+                  <pic:blipFill>
+                    <a:blip r:embed="rId13"/>
+                    <a:stretch>
+                      <a:fillRect/>
+                    </a:stretch>
+                  </pic:blipFill>
+                  <pic:spPr>
+                    <a:xfrm>
+                      <a:off x="0" y="0"/>
+                      <a:ext cx="5793740" cy="3088005"/>
+                    </a:xfrm>
+                    <a:prstGeom prst="rect">
+                      <a:avLst/>
+                    </a:prstGeom>
+                  </pic:spPr>
+                </pic:pic>
+              </a:graphicData>
+            </a:graphic>
+          </wp:inline>
+        </w:drawing>
+      </w:r>
+    </w:p>
+    <w:p>
+      <w:pPr>
+        <w:spacing w:after="0"/>
+      </w:pPr>
+    </w:p>
+    <w:p>
+      <w:pPr>
+        <w:spacing w:after="0"/>
+      </w:pPr>
+    </w:p>
+    <w:p>
+      <w:pPr>
+        <w:spacing w:after="0"/>
+      </w:pPr>
+      <w:r>
+        <w:t>Remboursement</w:t>
+      </w:r>
+    </w:p>
+    <w:p>
+      <w:pPr>
+        <w:spacing w:after="0"/>
+      </w:pPr>
+      <w:r>
+        <w:drawing>
+          <wp:inline distT="0" distB="0" distL="0" distR="0" wp14:anchorId="7AE91DF3" wp14:editId="39CC2465">
+            <wp:extent cx="5793740" cy="1554480"/>
+            <wp:effectExtent l="0" t="0" r="0" b="7620"/>
+            <wp:docPr id="7" name="Image 7"/>
+            <wp:cNvGraphicFramePr>
+              <a:graphicFrameLocks xmlns:a="http://schemas.openxmlformats.org/drawingml/2006/main" noChangeAspect="1"/>
+            </wp:cNvGraphicFramePr>
+            <a:graphic xmlns:a="http://schemas.openxmlformats.org/drawingml/2006/main">
+              <a:graphicData uri="http://schemas.openxmlformats.org/drawingml/2006/picture">
+                <pic:pic xmlns:pic="http://schemas.openxmlformats.org/drawingml/2006/picture">
+                  <pic:nvPicPr>
+                    <pic:cNvPr id="1" name=""/>
+                    <pic:cNvPicPr/>
+                  </pic:nvPicPr>
+                  <pic:blipFill>
+                    <a:blip r:embed="rId14"/>
+                    <a:stretch>
+                      <a:fillRect/>
+                    </a:stretch>
+                  </pic:blipFill>
+                  <pic:spPr>
+                    <a:xfrm>
+                      <a:off x="0" y="0"/>
+                      <a:ext cx="5793740" cy="1554480"/>
+                    </a:xfrm>
+                    <a:prstGeom prst="rect">
+                      <a:avLst/>
+                    </a:prstGeom>
+                  </pic:spPr>
+                </pic:pic>
+              </a:graphicData>
+            </a:graphic>
+          </wp:inline>
+        </w:drawing>
+      </w:r>
+    </w:p>
+    <w:p>
+      <w:pPr>
+        <w:spacing w:after="0"/>
+      </w:pPr>
+      <w:r>
+        <w:lastRenderedPageBreak/>
+        <w:drawing>
+          <wp:inline distT="0" distB="0" distL="0" distR="0" wp14:anchorId="26E4C68B" wp14:editId="6E58BA04">
+            <wp:extent cx="5793740" cy="4410075"/>
+            <wp:effectExtent l="0" t="0" r="0" b="9525"/>
+            <wp:docPr id="5" name="Image 5"/>
+            <wp:cNvGraphicFramePr>
+              <a:graphicFrameLocks xmlns:a="http://schemas.openxmlformats.org/drawingml/2006/main" noChangeAspect="1"/>
+            </wp:cNvGraphicFramePr>
+            <a:graphic xmlns:a="http://schemas.openxmlformats.org/drawingml/2006/main">
+              <a:graphicData uri="http://schemas.openxmlformats.org/drawingml/2006/picture">
+                <pic:pic xmlns:pic="http://schemas.openxmlformats.org/drawingml/2006/picture">
+                  <pic:nvPicPr>
+                    <pic:cNvPr id="1" name=""/>
+                    <pic:cNvPicPr/>
+                  </pic:nvPicPr>
+                  <pic:blipFill>
+                    <a:blip r:embed="rId15"/>
+                    <a:stretch>
+                      <a:fillRect/>
+                    </a:stretch>
+                  </pic:blipFill>
+                  <pic:spPr>
+                    <a:xfrm>
+                      <a:off x="0" y="0"/>
+                      <a:ext cx="5793740" cy="4410075"/>
+                    </a:xfrm>
+                    <a:prstGeom prst="rect">
+                      <a:avLst/>
+                    </a:prstGeom>
+                  </pic:spPr>
+                </pic:pic>
+              </a:graphicData>
+            </a:graphic>
+          </wp:inline>
+        </w:drawing>
+      </w:r>
+    </w:p>
+    <w:p>
+      <w:pPr>
+        <w:spacing w:after="0"/>
+      </w:pPr>
+      <w:r>
         <w:t>b. Créer les interfaces JPA Repository basées sur Spring Data</w:t>
       </w:r>
     </w:p>
@@ -1113,6 +1434,143 @@
       <w:pPr>
         <w:spacing w:after="0"/>
       </w:pPr>
+    </w:p>
+    <w:p>
+      <w:pPr>
+        <w:spacing w:after="0"/>
+      </w:pPr>
+      <w:r>
+        <w:drawing>
+          <wp:inline distT="0" distB="0" distL="0" distR="0" wp14:anchorId="691827FB" wp14:editId="74E77B0B">
+            <wp:extent cx="5793740" cy="2023110"/>
+            <wp:effectExtent l="0" t="0" r="0" b="0"/>
+            <wp:docPr id="13" name="Image 13"/>
+            <wp:cNvGraphicFramePr>
+              <a:graphicFrameLocks xmlns:a="http://schemas.openxmlformats.org/drawingml/2006/main" noChangeAspect="1"/>
+            </wp:cNvGraphicFramePr>
+            <a:graphic xmlns:a="http://schemas.openxmlformats.org/drawingml/2006/main">
+              <a:graphicData uri="http://schemas.openxmlformats.org/drawingml/2006/picture">
+                <pic:pic xmlns:pic="http://schemas.openxmlformats.org/drawingml/2006/picture">
+                  <pic:nvPicPr>
+                    <pic:cNvPr id="1" name=""/>
+                    <pic:cNvPicPr/>
+                  </pic:nvPicPr>
+                  <pic:blipFill>
+                    <a:blip r:embed="rId16"/>
+                    <a:stretch>
+                      <a:fillRect/>
+                    </a:stretch>
+                  </pic:blipFill>
+                  <pic:spPr>
+                    <a:xfrm>
+                      <a:off x="0" y="0"/>
+                      <a:ext cx="5793740" cy="2023110"/>
+                    </a:xfrm>
+                    <a:prstGeom prst="rect">
+                      <a:avLst/>
+                    </a:prstGeom>
+                  </pic:spPr>
+                </pic:pic>
+              </a:graphicData>
+            </a:graphic>
+          </wp:inline>
+        </w:drawing>
+      </w:r>
+    </w:p>
+    <w:p>
+      <w:pPr>
+        <w:spacing w:after="0"/>
+      </w:pPr>
+    </w:p>
+    <w:p>
+      <w:pPr>
+        <w:spacing w:after="0"/>
+      </w:pPr>
+      <w:r>
+        <w:lastRenderedPageBreak/>
+        <w:drawing>
+          <wp:inline distT="0" distB="0" distL="0" distR="0" wp14:anchorId="594F8FFC" wp14:editId="326516FE">
+            <wp:extent cx="5793740" cy="1802765"/>
+            <wp:effectExtent l="0" t="0" r="0" b="6985"/>
+            <wp:docPr id="14" name="Image 14"/>
+            <wp:cNvGraphicFramePr>
+              <a:graphicFrameLocks xmlns:a="http://schemas.openxmlformats.org/drawingml/2006/main" noChangeAspect="1"/>
+            </wp:cNvGraphicFramePr>
+            <a:graphic xmlns:a="http://schemas.openxmlformats.org/drawingml/2006/main">
+              <a:graphicData uri="http://schemas.openxmlformats.org/drawingml/2006/picture">
+                <pic:pic xmlns:pic="http://schemas.openxmlformats.org/drawingml/2006/picture">
+                  <pic:nvPicPr>
+                    <pic:cNvPr id="1" name=""/>
+                    <pic:cNvPicPr/>
+                  </pic:nvPicPr>
+                  <pic:blipFill>
+                    <a:blip r:embed="rId17"/>
+                    <a:stretch>
+                      <a:fillRect/>
+                    </a:stretch>
+                  </pic:blipFill>
+                  <pic:spPr>
+                    <a:xfrm>
+                      <a:off x="0" y="0"/>
+                      <a:ext cx="5793740" cy="1802765"/>
+                    </a:xfrm>
+                    <a:prstGeom prst="rect">
+                      <a:avLst/>
+                    </a:prstGeom>
+                  </pic:spPr>
+                </pic:pic>
+              </a:graphicData>
+            </a:graphic>
+          </wp:inline>
+        </w:drawing>
+      </w:r>
+    </w:p>
+    <w:p>
+      <w:pPr>
+        <w:spacing w:after="0"/>
+      </w:pPr>
+      <w:r>
+        <w:drawing>
+          <wp:inline distT="0" distB="0" distL="0" distR="0" wp14:anchorId="72DD5E5F" wp14:editId="2FD4F3F3">
+            <wp:extent cx="5793740" cy="1527175"/>
+            <wp:effectExtent l="0" t="0" r="0" b="0"/>
+            <wp:docPr id="15" name="Image 15"/>
+            <wp:cNvGraphicFramePr>
+              <a:graphicFrameLocks xmlns:a="http://schemas.openxmlformats.org/drawingml/2006/main" noChangeAspect="1"/>
+            </wp:cNvGraphicFramePr>
+            <a:graphic xmlns:a="http://schemas.openxmlformats.org/drawingml/2006/main">
+              <a:graphicData uri="http://schemas.openxmlformats.org/drawingml/2006/picture">
+                <pic:pic xmlns:pic="http://schemas.openxmlformats.org/drawingml/2006/picture">
+                  <pic:nvPicPr>
+                    <pic:cNvPr id="1" name=""/>
+                    <pic:cNvPicPr/>
+                  </pic:nvPicPr>
+                  <pic:blipFill>
+                    <a:blip r:embed="rId18"/>
+                    <a:stretch>
+                      <a:fillRect/>
+                    </a:stretch>
+                  </pic:blipFill>
+                  <pic:spPr>
+                    <a:xfrm>
+                      <a:off x="0" y="0"/>
+                      <a:ext cx="5793740" cy="1527175"/>
+                    </a:xfrm>
+                    <a:prstGeom prst="rect">
+                      <a:avLst/>
+                    </a:prstGeom>
+                  </pic:spPr>
+                </pic:pic>
+              </a:graphicData>
+            </a:graphic>
+          </wp:inline>
+        </w:drawing>
+      </w:r>
+    </w:p>
+    <w:p>
+      <w:pPr>
+        <w:spacing w:after="0"/>
+      </w:pPr>
       <w:r>
         <w:t>c. Tester la couche DAO avec une application qui alimente la base de données avec quelques</w:t>
       </w:r>
@@ -1121,13 +1579,294 @@
       <w:pPr>
         <w:spacing w:after="0"/>
       </w:pPr>
-      <w:proofErr w:type="gramStart"/>
-      <w:r>
-        <w:t>enregistrements</w:t>
-      </w:r>
-      <w:proofErr w:type="gramEnd"/>
-      <w:r>
-        <w:t xml:space="preserve"> de test.</w:t>
+      <w:r>
+        <w:t>enregistrements de test.</w:t>
+      </w:r>
+    </w:p>
+    <w:p>
+      <w:pPr>
+        <w:spacing w:after="0"/>
+      </w:pPr>
+    </w:p>
+    <w:p>
+      <w:pPr>
+        <w:spacing w:after="0"/>
+      </w:pPr>
+      <w:r>
+        <w:drawing>
+          <wp:inline distT="0" distB="0" distL="0" distR="0" wp14:anchorId="46B8424A" wp14:editId="16FFF661">
+            <wp:extent cx="5793740" cy="3411855"/>
+            <wp:effectExtent l="0" t="0" r="0" b="0"/>
+            <wp:docPr id="16" name="Image 16"/>
+            <wp:cNvGraphicFramePr>
+              <a:graphicFrameLocks xmlns:a="http://schemas.openxmlformats.org/drawingml/2006/main" noChangeAspect="1"/>
+            </wp:cNvGraphicFramePr>
+            <a:graphic xmlns:a="http://schemas.openxmlformats.org/drawingml/2006/main">
+              <a:graphicData uri="http://schemas.openxmlformats.org/drawingml/2006/picture">
+                <pic:pic xmlns:pic="http://schemas.openxmlformats.org/drawingml/2006/picture">
+                  <pic:nvPicPr>
+                    <pic:cNvPr id="1" name=""/>
+                    <pic:cNvPicPr/>
+                  </pic:nvPicPr>
+                  <pic:blipFill>
+                    <a:blip r:embed="rId19"/>
+                    <a:stretch>
+                      <a:fillRect/>
+                    </a:stretch>
+                  </pic:blipFill>
+                  <pic:spPr>
+                    <a:xfrm>
+                      <a:off x="0" y="0"/>
+                      <a:ext cx="5793740" cy="3411855"/>
+                    </a:xfrm>
+                    <a:prstGeom prst="rect">
+                      <a:avLst/>
+                    </a:prstGeom>
+                  </pic:spPr>
+                </pic:pic>
+              </a:graphicData>
+            </a:graphic>
+          </wp:inline>
+        </w:drawing>
+      </w:r>
+    </w:p>
+    <w:p>
+      <w:pPr>
+        <w:spacing w:after="0"/>
+      </w:pPr>
+      <w:r>
+        <w:lastRenderedPageBreak/>
+        <w:drawing>
+          <wp:inline distT="0" distB="0" distL="0" distR="0" wp14:anchorId="005DD9B3" wp14:editId="4FCB337F">
+            <wp:extent cx="5793740" cy="3129915"/>
+            <wp:effectExtent l="0" t="0" r="0" b="0"/>
+            <wp:docPr id="17" name="Image 17"/>
+            <wp:cNvGraphicFramePr>
+              <a:graphicFrameLocks xmlns:a="http://schemas.openxmlformats.org/drawingml/2006/main" noChangeAspect="1"/>
+            </wp:cNvGraphicFramePr>
+            <a:graphic xmlns:a="http://schemas.openxmlformats.org/drawingml/2006/main">
+              <a:graphicData uri="http://schemas.openxmlformats.org/drawingml/2006/picture">
+                <pic:pic xmlns:pic="http://schemas.openxmlformats.org/drawingml/2006/picture">
+                  <pic:nvPicPr>
+                    <pic:cNvPr id="1" name=""/>
+                    <pic:cNvPicPr/>
+                  </pic:nvPicPr>
+                  <pic:blipFill>
+                    <a:blip r:embed="rId20"/>
+                    <a:stretch>
+                      <a:fillRect/>
+                    </a:stretch>
+                  </pic:blipFill>
+                  <pic:spPr>
+                    <a:xfrm>
+                      <a:off x="0" y="0"/>
+                      <a:ext cx="5793740" cy="3129915"/>
+                    </a:xfrm>
+                    <a:prstGeom prst="rect">
+                      <a:avLst/>
+                    </a:prstGeom>
+                  </pic:spPr>
+                </pic:pic>
+              </a:graphicData>
+            </a:graphic>
+          </wp:inline>
+        </w:drawing>
+      </w:r>
+    </w:p>
+    <w:p>
+      <w:pPr>
+        <w:spacing w:after="0"/>
+      </w:pPr>
+      <w:r>
+        <w:drawing>
+          <wp:inline distT="0" distB="0" distL="0" distR="0" wp14:anchorId="664C7845" wp14:editId="7464A009">
+            <wp:extent cx="5793740" cy="2860675"/>
+            <wp:effectExtent l="0" t="0" r="0" b="0"/>
+            <wp:docPr id="18" name="Image 18"/>
+            <wp:cNvGraphicFramePr>
+              <a:graphicFrameLocks xmlns:a="http://schemas.openxmlformats.org/drawingml/2006/main" noChangeAspect="1"/>
+            </wp:cNvGraphicFramePr>
+            <a:graphic xmlns:a="http://schemas.openxmlformats.org/drawingml/2006/main">
+              <a:graphicData uri="http://schemas.openxmlformats.org/drawingml/2006/picture">
+                <pic:pic xmlns:pic="http://schemas.openxmlformats.org/drawingml/2006/picture">
+                  <pic:nvPicPr>
+                    <pic:cNvPr id="1" name=""/>
+                    <pic:cNvPicPr/>
+                  </pic:nvPicPr>
+                  <pic:blipFill>
+                    <a:blip r:embed="rId21"/>
+                    <a:stretch>
+                      <a:fillRect/>
+                    </a:stretch>
+                  </pic:blipFill>
+                  <pic:spPr>
+                    <a:xfrm>
+                      <a:off x="0" y="0"/>
+                      <a:ext cx="5793740" cy="2860675"/>
+                    </a:xfrm>
+                    <a:prstGeom prst="rect">
+                      <a:avLst/>
+                    </a:prstGeom>
+                  </pic:spPr>
+                </pic:pic>
+              </a:graphicData>
+            </a:graphic>
+          </wp:inline>
+        </w:drawing>
+      </w:r>
+    </w:p>
+    <w:p>
+      <w:pPr>
+        <w:spacing w:after="0"/>
+      </w:pPr>
+    </w:p>
+    <w:p>
+      <w:pPr>
+        <w:spacing w:after="0"/>
+      </w:pPr>
+    </w:p>
+    <w:p>
+      <w:pPr>
+        <w:spacing w:after="0"/>
+      </w:pPr>
+      <w:r>
+        <w:t xml:space="preserve"> </w:t>
+      </w:r>
+      <w:proofErr w:type="spellStart"/>
+      <w:r>
+        <w:t>Resultat</w:t>
+      </w:r>
+      <w:proofErr w:type="spellEnd"/>
+      <w:r>
+        <w:t xml:space="preserve"> de la  base de  données :</w:t>
+      </w:r>
+    </w:p>
+    <w:p>
+      <w:pPr>
+        <w:spacing w:after="0"/>
+      </w:pPr>
+      <w:r>
+        <w:lastRenderedPageBreak/>
+        <w:drawing>
+          <wp:inline distT="0" distB="0" distL="0" distR="0" wp14:anchorId="389F3935" wp14:editId="5217B80D">
+            <wp:extent cx="5793740" cy="2794635"/>
+            <wp:effectExtent l="0" t="0" r="0" b="5715"/>
+            <wp:docPr id="19" name="Image 19"/>
+            <wp:cNvGraphicFramePr>
+              <a:graphicFrameLocks xmlns:a="http://schemas.openxmlformats.org/drawingml/2006/main" noChangeAspect="1"/>
+            </wp:cNvGraphicFramePr>
+            <a:graphic xmlns:a="http://schemas.openxmlformats.org/drawingml/2006/main">
+              <a:graphicData uri="http://schemas.openxmlformats.org/drawingml/2006/picture">
+                <pic:pic xmlns:pic="http://schemas.openxmlformats.org/drawingml/2006/picture">
+                  <pic:nvPicPr>
+                    <pic:cNvPr id="1" name=""/>
+                    <pic:cNvPicPr/>
+                  </pic:nvPicPr>
+                  <pic:blipFill>
+                    <a:blip r:embed="rId22"/>
+                    <a:stretch>
+                      <a:fillRect/>
+                    </a:stretch>
+                  </pic:blipFill>
+                  <pic:spPr>
+                    <a:xfrm>
+                      <a:off x="0" y="0"/>
+                      <a:ext cx="5793740" cy="2794635"/>
+                    </a:xfrm>
+                    <a:prstGeom prst="rect">
+                      <a:avLst/>
+                    </a:prstGeom>
+                  </pic:spPr>
+                </pic:pic>
+              </a:graphicData>
+            </a:graphic>
+          </wp:inline>
+        </w:drawing>
+      </w:r>
+    </w:p>
+    <w:p>
+      <w:pPr>
+        <w:spacing w:after="0"/>
+      </w:pPr>
+      <w:r>
+        <w:drawing>
+          <wp:inline distT="0" distB="0" distL="0" distR="0" wp14:anchorId="01BC2952" wp14:editId="7592C5AC">
+            <wp:extent cx="5793740" cy="2066925"/>
+            <wp:effectExtent l="0" t="0" r="0" b="9525"/>
+            <wp:docPr id="20" name="Image 20"/>
+            <wp:cNvGraphicFramePr>
+              <a:graphicFrameLocks xmlns:a="http://schemas.openxmlformats.org/drawingml/2006/main" noChangeAspect="1"/>
+            </wp:cNvGraphicFramePr>
+            <a:graphic xmlns:a="http://schemas.openxmlformats.org/drawingml/2006/main">
+              <a:graphicData uri="http://schemas.openxmlformats.org/drawingml/2006/picture">
+                <pic:pic xmlns:pic="http://schemas.openxmlformats.org/drawingml/2006/picture">
+                  <pic:nvPicPr>
+                    <pic:cNvPr id="1" name=""/>
+                    <pic:cNvPicPr/>
+                  </pic:nvPicPr>
+                  <pic:blipFill>
+                    <a:blip r:embed="rId23"/>
+                    <a:stretch>
+                      <a:fillRect/>
+                    </a:stretch>
+                  </pic:blipFill>
+                  <pic:spPr>
+                    <a:xfrm>
+                      <a:off x="0" y="0"/>
+                      <a:ext cx="5793740" cy="2066925"/>
+                    </a:xfrm>
+                    <a:prstGeom prst="rect">
+                      <a:avLst/>
+                    </a:prstGeom>
+                  </pic:spPr>
+                </pic:pic>
+              </a:graphicData>
+            </a:graphic>
+          </wp:inline>
+        </w:drawing>
+      </w:r>
+    </w:p>
+    <w:p>
+      <w:pPr>
+        <w:spacing w:after="0"/>
+      </w:pPr>
+      <w:r>
+        <w:lastRenderedPageBreak/>
+        <w:drawing>
+          <wp:inline distT="0" distB="0" distL="0" distR="0" wp14:anchorId="5D3FB112" wp14:editId="79730FBA">
+            <wp:extent cx="5793740" cy="3496945"/>
+            <wp:effectExtent l="0" t="0" r="0" b="8255"/>
+            <wp:docPr id="21" name="Image 21"/>
+            <wp:cNvGraphicFramePr>
+              <a:graphicFrameLocks xmlns:a="http://schemas.openxmlformats.org/drawingml/2006/main" noChangeAspect="1"/>
+            </wp:cNvGraphicFramePr>
+            <a:graphic xmlns:a="http://schemas.openxmlformats.org/drawingml/2006/main">
+              <a:graphicData uri="http://schemas.openxmlformats.org/drawingml/2006/picture">
+                <pic:pic xmlns:pic="http://schemas.openxmlformats.org/drawingml/2006/picture">
+                  <pic:nvPicPr>
+                    <pic:cNvPr id="1" name=""/>
+                    <pic:cNvPicPr/>
+                  </pic:nvPicPr>
+                  <pic:blipFill>
+                    <a:blip r:embed="rId24"/>
+                    <a:stretch>
+                      <a:fillRect/>
+                    </a:stretch>
+                  </pic:blipFill>
+                  <pic:spPr>
+                    <a:xfrm>
+                      <a:off x="0" y="0"/>
+                      <a:ext cx="5793740" cy="3496945"/>
+                    </a:xfrm>
+                    <a:prstGeom prst="rect">
+                      <a:avLst/>
+                    </a:prstGeom>
+                  </pic:spPr>
+                </pic:pic>
+              </a:graphicData>
+            </a:graphic>
+          </wp:inline>
+        </w:drawing>
       </w:r>
     </w:p>
     <w:p>
@@ -1158,19 +1897,20 @@
       <w:r>
         <w:t>, en proposant les fonctionnalités que vous</w:t>
       </w:r>
-    </w:p>
-    <w:p>
-      <w:pPr>
-        <w:spacing w:after="0"/>
-      </w:pPr>
-      <w:proofErr w:type="gramStart"/>
-      <w:r>
-        <w:t>voyez</w:t>
-      </w:r>
-      <w:proofErr w:type="gramEnd"/>
-      <w:r>
-        <w:t xml:space="preserve"> importantes</w:t>
-      </w:r>
+      <w:r>
+        <w:t xml:space="preserve"> </w:t>
+      </w:r>
+      <w:r>
+        <w:t>voyez importantes</w:t>
+      </w:r>
+      <w:r>
+        <w:t> :</w:t>
+      </w:r>
+    </w:p>
+    <w:p>
+      <w:pPr>
+        <w:spacing w:after="0"/>
+      </w:pPr>
     </w:p>
     <w:p>
       <w:pPr>
@@ -1200,13 +1940,8 @@
       <w:pPr>
         <w:spacing w:after="0"/>
       </w:pPr>
-      <w:proofErr w:type="gramStart"/>
-      <w:r>
-        <w:t>importantes</w:t>
-      </w:r>
-      <w:proofErr w:type="gramEnd"/>
-      <w:r>
-        <w:t>. Tester les REST API en générant la documentations SWAGGER (Open API Doc)</w:t>
+      <w:r>
+        <w:t>importantes. Tester les REST API en générant la documentations SWAGGER (Open API Doc)</w:t>
       </w:r>
     </w:p>
     <w:p>
@@ -1259,28 +1994,15 @@
         <w:spacing w:after="0"/>
       </w:pPr>
       <w:r>
-        <w:t>ROLE_</w:t>
-      </w:r>
-      <w:proofErr w:type="gramStart"/>
-      <w:r>
-        <w:t>CLIEN»</w:t>
-      </w:r>
-      <w:proofErr w:type="gramEnd"/>
-      <w:r>
-        <w:t>, « ROLE_EMPLOYE » et « ROLE_ADMIN » en choisissant des autorisations appropriées à</w:t>
-      </w:r>
-    </w:p>
-    <w:p>
-      <w:pPr>
-        <w:spacing w:after="0"/>
-      </w:pPr>
-      <w:proofErr w:type="gramStart"/>
-      <w:r>
-        <w:t>ses</w:t>
-      </w:r>
-      <w:proofErr w:type="gramEnd"/>
-      <w:r>
-        <w:t xml:space="preserve"> rôles</w:t>
+        <w:t>ROLE_CLIEN», « ROLE_EMPLOYE » et « ROLE_ADMIN » en choisissant des autorisations appropriées à</w:t>
+      </w:r>
+    </w:p>
+    <w:p>
+      <w:pPr>
+        <w:spacing w:after="0"/>
+      </w:pPr>
+      <w:r>
+        <w:t>ses rôles</w:t>
       </w:r>
     </w:p>
     <w:p>

</xml_diff>